<commit_message>
First 4 Learning logs reset due to some error I have no idea about. Will refill them later again. Can check my understanding fo course using that!
</commit_message>
<xml_diff>
--- a/Learning_Logs/Log_1.docx
+++ b/Learning_Logs/Log_1.docx
@@ -67,7 +67,21 @@
         <w:rPr>
           <w:rFonts w:ascii="Roboto" w:eastAsia="Roboto" w:hAnsi="Roboto" w:cs="Roboto"/>
         </w:rPr>
-        <w:t xml:space="preserve">You can use this document as a template for the learning log activity: Think about data in daily life. Type your answers in this document, and save it on your computer or Google Drive. </w:t>
+        <w:t xml:space="preserve">You can use this document as a template for the learning log activity: Think about data in daily life. Type your answers in this </w:t>
+      </w:r>
+      <w:proofErr w:type="gramStart"/>
+      <w:r>
+        <w:rPr>
+          <w:rFonts w:ascii="Roboto" w:eastAsia="Roboto" w:hAnsi="Roboto" w:cs="Roboto"/>
+        </w:rPr>
+        <w:t>document, and</w:t>
+      </w:r>
+      <w:proofErr w:type="gramEnd"/>
+      <w:r>
+        <w:rPr>
+          <w:rFonts w:ascii="Roboto" w:eastAsia="Roboto" w:hAnsi="Roboto" w:cs="Roboto"/>
+        </w:rPr>
+        <w:t xml:space="preserve"> save it on your computer or Google Drive. </w:t>
       </w:r>
     </w:p>
     <w:p>
@@ -464,6 +478,13 @@
               </w:rPr>
               <w:t>1.</w:t>
             </w:r>
+            <w:r>
+              <w:rPr>
+                <w:rFonts w:ascii="Roboto" w:eastAsia="Roboto" w:hAnsi="Roboto" w:cs="Roboto"/>
+                <w:color w:val="5F6368"/>
+              </w:rPr>
+              <w:t xml:space="preserve"> </w:t>
+            </w:r>
           </w:p>
           <w:p>
             <w:pPr>
@@ -815,7 +836,23 @@
                 <w:rFonts w:ascii="Roboto" w:eastAsia="Roboto" w:hAnsi="Roboto" w:cs="Roboto"/>
                 <w:color w:val="5F6368"/>
               </w:rPr>
-              <w:t>What are some considerations or preferences you want to keep in mind when making a decision?</w:t>
+              <w:t xml:space="preserve">What are some considerations or preferences you want to keep in mind when </w:t>
+            </w:r>
+            <w:proofErr w:type="gramStart"/>
+            <w:r>
+              <w:rPr>
+                <w:rFonts w:ascii="Roboto" w:eastAsia="Roboto" w:hAnsi="Roboto" w:cs="Roboto"/>
+                <w:color w:val="5F6368"/>
+              </w:rPr>
+              <w:t>making a decision</w:t>
+            </w:r>
+            <w:proofErr w:type="gramEnd"/>
+            <w:r>
+              <w:rPr>
+                <w:rFonts w:ascii="Roboto" w:eastAsia="Roboto" w:hAnsi="Roboto" w:cs="Roboto"/>
+                <w:color w:val="5F6368"/>
+              </w:rPr>
+              <w:t>?</w:t>
             </w:r>
           </w:p>
           <w:p>

</xml_diff>